<commit_message>
Set provider_id to NULL when source is empty string
</commit_message>
<xml_diff>
--- a/man/OPTUM_ONCOLOGY/OptumOncologyEHR_CDM_V5.docx
+++ b/man/OPTUM_ONCOLOGY/OptumOncologyEHR_CDM_V5.docx
@@ -1747,9 +1747,7 @@
         <w:pStyle w:val="Heading2"/>
       </w:pPr>
       <w:bookmarkStart w:id="6" w:name="_pqw5lfdau9tk" w:colFirst="0" w:colLast="0"/>
-      <w:bookmarkStart w:id="7" w:name="_GoBack"/>
       <w:bookmarkEnd w:id="6"/>
-      <w:bookmarkEnd w:id="7"/>
       <w:r>
         <w:t>Table name: care_site</w:t>
       </w:r>
@@ -1769,8 +1767,8 @@
       <w:pPr>
         <w:pStyle w:val="Heading2"/>
       </w:pPr>
-      <w:bookmarkStart w:id="8" w:name="_mdq6x3uw1del" w:colFirst="0" w:colLast="0"/>
-      <w:bookmarkEnd w:id="8"/>
+      <w:bookmarkStart w:id="7" w:name="_mdq6x3uw1del" w:colFirst="0" w:colLast="0"/>
+      <w:bookmarkEnd w:id="7"/>
       <w:r>
         <w:t>Table name: location</w:t>
       </w:r>
@@ -1779,8 +1777,8 @@
       <w:pPr>
         <w:pStyle w:val="Heading3"/>
       </w:pPr>
-      <w:bookmarkStart w:id="9" w:name="_3jwlm95x48ut" w:colFirst="0" w:colLast="0"/>
-      <w:bookmarkEnd w:id="9"/>
+      <w:bookmarkStart w:id="8" w:name="_3jwlm95x48ut" w:colFirst="0" w:colLast="0"/>
+      <w:bookmarkEnd w:id="8"/>
       <w:r>
         <w:t>Reading from patient</w:t>
       </w:r>
@@ -2229,8 +2227,8 @@
       <w:pPr>
         <w:pStyle w:val="Heading3"/>
       </w:pPr>
-      <w:bookmarkStart w:id="10" w:name="_e4y8pbwb4gqh" w:colFirst="0" w:colLast="0"/>
-      <w:bookmarkEnd w:id="10"/>
+      <w:bookmarkStart w:id="9" w:name="_e4y8pbwb4gqh" w:colFirst="0" w:colLast="0"/>
+      <w:bookmarkEnd w:id="9"/>
       <w:r>
         <w:t>Reading from patient</w:t>
       </w:r>
@@ -2881,6 +2879,15 @@
               </w:rPr>
               <w:t>Look up from Provider table</w:t>
             </w:r>
+            <w:r>
+              <w:rPr>
+                <w:sz w:val="18"/>
+                <w:szCs w:val="18"/>
+              </w:rPr>
+              <w:t>. In the case when the value is “” in the source, set the provider_id to NULL.</w:t>
+            </w:r>
+            <w:bookmarkStart w:id="10" w:name="_GoBack"/>
+            <w:bookmarkEnd w:id="10"/>
           </w:p>
         </w:tc>
         <w:tc>
@@ -64610,7 +64617,7 @@
       <w:rPr>
         <w:noProof/>
       </w:rPr>
-      <w:t>4</w:t>
+      <w:t>7</w:t>
     </w:r>
     <w:r>
       <w:fldChar w:fldCharType="end"/>

</xml_diff>